<commit_message>
Modified section "Things to do for enhancement".
</commit_message>
<xml_diff>
--- a/ElephantFromFly_Application.docx
+++ b/ElephantFromFly_Application.docx
@@ -13,6 +13,7 @@
           <w:szCs w:val="28"/>
         </w:rPr>
       </w:pPr>
+      <w:proofErr w:type="spellStart"/>
       <w:r>
         <w:rPr>
           <w:rFonts w:ascii="Arial" w:hAnsi="Arial" w:cs="Arial"/>
@@ -23,6 +24,7 @@
         </w:rPr>
         <w:t>ElephantFromFly</w:t>
       </w:r>
+      <w:proofErr w:type="spellEnd"/>
       <w:r>
         <w:rPr>
           <w:rFonts w:ascii="Arial" w:hAnsi="Arial" w:cs="Arial"/>
@@ -52,6 +54,7 @@
           <w:szCs w:val="28"/>
         </w:rPr>
       </w:pPr>
+      <w:proofErr w:type="spellStart"/>
       <w:r>
         <w:rPr>
           <w:rFonts w:ascii="Times New Roman" w:hAnsi="Times New Roman" w:cs="Times New Roman"/>
@@ -62,6 +65,7 @@
         </w:rPr>
         <w:t>ElephantFromFly</w:t>
       </w:r>
+      <w:proofErr w:type="spellEnd"/>
       <w:r>
         <w:rPr>
           <w:rFonts w:ascii="Times New Roman" w:hAnsi="Times New Roman" w:cs="Times New Roman"/>
@@ -176,8 +180,6 @@
         </w:rPr>
         <w:t>required</w:t>
       </w:r>
-      <w:bookmarkStart w:id="0" w:name="_GoBack"/>
-      <w:bookmarkEnd w:id="0"/>
       <w:r>
         <w:rPr>
           <w:rFonts w:ascii="Times New Roman" w:hAnsi="Times New Roman" w:cs="Times New Roman"/>
@@ -363,7 +365,53 @@
           <w:sz w:val="28"/>
           <w:szCs w:val="28"/>
         </w:rPr>
-        <w:t xml:space="preserve"> (word1[i] compared to word2[i])</w:t>
+        <w:t xml:space="preserve"> (</w:t>
+      </w:r>
+      <w:proofErr w:type="gramStart"/>
+      <w:r>
+        <w:rPr>
+          <w:rFonts w:ascii="Times New Roman" w:hAnsi="Times New Roman" w:cs="Times New Roman"/>
+          <w:sz w:val="28"/>
+          <w:szCs w:val="28"/>
+        </w:rPr>
+        <w:t>word1[</w:t>
+      </w:r>
+      <w:proofErr w:type="spellStart"/>
+      <w:proofErr w:type="gramEnd"/>
+      <w:r>
+        <w:rPr>
+          <w:rFonts w:ascii="Times New Roman" w:hAnsi="Times New Roman" w:cs="Times New Roman"/>
+          <w:sz w:val="28"/>
+          <w:szCs w:val="28"/>
+        </w:rPr>
+        <w:t>i</w:t>
+      </w:r>
+      <w:proofErr w:type="spellEnd"/>
+      <w:r>
+        <w:rPr>
+          <w:rFonts w:ascii="Times New Roman" w:hAnsi="Times New Roman" w:cs="Times New Roman"/>
+          <w:sz w:val="28"/>
+          <w:szCs w:val="28"/>
+        </w:rPr>
+        <w:t>] compared to word2[</w:t>
+      </w:r>
+      <w:proofErr w:type="spellStart"/>
+      <w:r>
+        <w:rPr>
+          <w:rFonts w:ascii="Times New Roman" w:hAnsi="Times New Roman" w:cs="Times New Roman"/>
+          <w:sz w:val="28"/>
+          <w:szCs w:val="28"/>
+        </w:rPr>
+        <w:t>i</w:t>
+      </w:r>
+      <w:proofErr w:type="spellEnd"/>
+      <w:r>
+        <w:rPr>
+          <w:rFonts w:ascii="Times New Roman" w:hAnsi="Times New Roman" w:cs="Times New Roman"/>
+          <w:sz w:val="28"/>
+          <w:szCs w:val="28"/>
+        </w:rPr>
+        <w:t>])</w:t>
       </w:r>
       <w:r>
         <w:rPr>
@@ -404,13 +452,23 @@
           <w:szCs w:val="28"/>
         </w:rPr>
       </w:pPr>
-      <w:r>
-        <w:rPr>
-          <w:rFonts w:ascii="Times New Roman" w:hAnsi="Times New Roman" w:cs="Times New Roman"/>
-          <w:sz w:val="28"/>
-          <w:szCs w:val="28"/>
-        </w:rPr>
-        <w:t>difference(“cat”, “dog”)</w:t>
+      <w:proofErr w:type="gramStart"/>
+      <w:r>
+        <w:rPr>
+          <w:rFonts w:ascii="Times New Roman" w:hAnsi="Times New Roman" w:cs="Times New Roman"/>
+          <w:sz w:val="28"/>
+          <w:szCs w:val="28"/>
+        </w:rPr>
+        <w:t>difference(</w:t>
+      </w:r>
+      <w:proofErr w:type="gramEnd"/>
+      <w:r>
+        <w:rPr>
+          <w:rFonts w:ascii="Times New Roman" w:hAnsi="Times New Roman" w:cs="Times New Roman"/>
+          <w:sz w:val="28"/>
+          <w:szCs w:val="28"/>
+        </w:rPr>
+        <w:t>“cat”, “dog”)</w:t>
       </w:r>
       <w:r>
         <w:rPr>
@@ -442,13 +500,23 @@
           <w:szCs w:val="28"/>
         </w:rPr>
       </w:pPr>
-      <w:r>
-        <w:rPr>
-          <w:rFonts w:ascii="Times New Roman" w:hAnsi="Times New Roman" w:cs="Times New Roman"/>
-          <w:sz w:val="28"/>
-          <w:szCs w:val="28"/>
-        </w:rPr>
-        <w:t xml:space="preserve">difference(“cat”, “cot”) = </w:t>
+      <w:proofErr w:type="gramStart"/>
+      <w:r>
+        <w:rPr>
+          <w:rFonts w:ascii="Times New Roman" w:hAnsi="Times New Roman" w:cs="Times New Roman"/>
+          <w:sz w:val="28"/>
+          <w:szCs w:val="28"/>
+        </w:rPr>
+        <w:t>difference(</w:t>
+      </w:r>
+      <w:proofErr w:type="gramEnd"/>
+      <w:r>
+        <w:rPr>
+          <w:rFonts w:ascii="Times New Roman" w:hAnsi="Times New Roman" w:cs="Times New Roman"/>
+          <w:sz w:val="28"/>
+          <w:szCs w:val="28"/>
+        </w:rPr>
+        <w:t xml:space="preserve">“cat”, “cot”) = </w:t>
       </w:r>
       <w:r>
         <w:rPr>
@@ -480,13 +548,23 @@
           <w:szCs w:val="28"/>
         </w:rPr>
       </w:pPr>
-      <w:r>
-        <w:rPr>
-          <w:rFonts w:ascii="Times New Roman" w:hAnsi="Times New Roman" w:cs="Times New Roman"/>
-          <w:sz w:val="28"/>
-          <w:szCs w:val="28"/>
-        </w:rPr>
-        <w:t>difference(“cat”, “cat”) = 0.</w:t>
+      <w:proofErr w:type="gramStart"/>
+      <w:r>
+        <w:rPr>
+          <w:rFonts w:ascii="Times New Roman" w:hAnsi="Times New Roman" w:cs="Times New Roman"/>
+          <w:sz w:val="28"/>
+          <w:szCs w:val="28"/>
+        </w:rPr>
+        <w:t>difference(</w:t>
+      </w:r>
+      <w:proofErr w:type="gramEnd"/>
+      <w:r>
+        <w:rPr>
+          <w:rFonts w:ascii="Times New Roman" w:hAnsi="Times New Roman" w:cs="Times New Roman"/>
+          <w:sz w:val="28"/>
+          <w:szCs w:val="28"/>
+        </w:rPr>
+        <w:t>“cat”, “cat”) = 0.</w:t>
       </w:r>
     </w:p>
     <w:p>
@@ -502,32 +580,79 @@
           <w:szCs w:val="28"/>
         </w:rPr>
       </w:pPr>
-      <w:r>
-        <w:rPr>
-          <w:rFonts w:ascii="Times New Roman" w:hAnsi="Times New Roman" w:cs="Times New Roman"/>
-          <w:sz w:val="28"/>
-          <w:szCs w:val="28"/>
-        </w:rPr>
-        <w:t>difference(“abcd”, “dcba”) = 4.</w:t>
-      </w:r>
-    </w:p>
-    <w:p>
-      <w:pPr>
-        <w:rPr>
-          <w:rFonts w:ascii="Times New Roman" w:hAnsi="Times New Roman" w:cs="Times New Roman"/>
-          <w:sz w:val="28"/>
-          <w:szCs w:val="28"/>
-        </w:rPr>
-      </w:pPr>
-    </w:p>
-    <w:p>
-      <w:pPr>
-        <w:rPr>
-          <w:rFonts w:ascii="Times New Roman" w:hAnsi="Times New Roman" w:cs="Times New Roman"/>
-          <w:sz w:val="28"/>
-          <w:szCs w:val="28"/>
-        </w:rPr>
-      </w:pPr>
+      <w:proofErr w:type="gramStart"/>
+      <w:r>
+        <w:rPr>
+          <w:rFonts w:ascii="Times New Roman" w:hAnsi="Times New Roman" w:cs="Times New Roman"/>
+          <w:sz w:val="28"/>
+          <w:szCs w:val="28"/>
+        </w:rPr>
+        <w:t>difference(</w:t>
+      </w:r>
+      <w:proofErr w:type="gramEnd"/>
+      <w:r>
+        <w:rPr>
+          <w:rFonts w:ascii="Times New Roman" w:hAnsi="Times New Roman" w:cs="Times New Roman"/>
+          <w:sz w:val="28"/>
+          <w:szCs w:val="28"/>
+        </w:rPr>
+        <w:t>“</w:t>
+      </w:r>
+      <w:proofErr w:type="spellStart"/>
+      <w:r>
+        <w:rPr>
+          <w:rFonts w:ascii="Times New Roman" w:hAnsi="Times New Roman" w:cs="Times New Roman"/>
+          <w:sz w:val="28"/>
+          <w:szCs w:val="28"/>
+        </w:rPr>
+        <w:t>abcd</w:t>
+      </w:r>
+      <w:proofErr w:type="spellEnd"/>
+      <w:r>
+        <w:rPr>
+          <w:rFonts w:ascii="Times New Roman" w:hAnsi="Times New Roman" w:cs="Times New Roman"/>
+          <w:sz w:val="28"/>
+          <w:szCs w:val="28"/>
+        </w:rPr>
+        <w:t>”, “</w:t>
+      </w:r>
+      <w:proofErr w:type="spellStart"/>
+      <w:r>
+        <w:rPr>
+          <w:rFonts w:ascii="Times New Roman" w:hAnsi="Times New Roman" w:cs="Times New Roman"/>
+          <w:sz w:val="28"/>
+          <w:szCs w:val="28"/>
+        </w:rPr>
+        <w:t>dcba</w:t>
+      </w:r>
+      <w:proofErr w:type="spellEnd"/>
+      <w:r>
+        <w:rPr>
+          <w:rFonts w:ascii="Times New Roman" w:hAnsi="Times New Roman" w:cs="Times New Roman"/>
+          <w:sz w:val="28"/>
+          <w:szCs w:val="28"/>
+        </w:rPr>
+        <w:t>”) = 4.</w:t>
+      </w:r>
+    </w:p>
+    <w:p>
+      <w:pPr>
+        <w:rPr>
+          <w:rFonts w:ascii="Times New Roman" w:hAnsi="Times New Roman" w:cs="Times New Roman"/>
+          <w:sz w:val="28"/>
+          <w:szCs w:val="28"/>
+        </w:rPr>
+      </w:pPr>
+    </w:p>
+    <w:p>
+      <w:pPr>
+        <w:rPr>
+          <w:rFonts w:ascii="Times New Roman" w:hAnsi="Times New Roman" w:cs="Times New Roman"/>
+          <w:sz w:val="28"/>
+          <w:szCs w:val="28"/>
+        </w:rPr>
+      </w:pPr>
+      <w:proofErr w:type="gramStart"/>
       <w:r>
         <w:rPr>
           <w:rFonts w:ascii="Times New Roman" w:hAnsi="Times New Roman" w:cs="Times New Roman"/>
@@ -544,6 +669,7 @@
         </w:rPr>
         <w:t>.</w:t>
       </w:r>
+      <w:proofErr w:type="gramEnd"/>
     </w:p>
     <w:p>
       <w:pPr>
@@ -1259,7 +1385,27 @@
           <w:sz w:val="28"/>
           <w:szCs w:val="28"/>
         </w:rPr>
-        <w:t>&lt;CurrentWord&gt;</w:t>
+        <w:t>&lt;</w:t>
+      </w:r>
+      <w:proofErr w:type="spellStart"/>
+      <w:r>
+        <w:rPr>
+          <w:rFonts w:ascii="Times New Roman" w:hAnsi="Times New Roman" w:cs="Times New Roman"/>
+          <w:i/>
+          <w:sz w:val="28"/>
+          <w:szCs w:val="28"/>
+        </w:rPr>
+        <w:t>CurrentWord</w:t>
+      </w:r>
+      <w:proofErr w:type="spellEnd"/>
+      <w:r>
+        <w:rPr>
+          <w:rFonts w:ascii="Times New Roman" w:hAnsi="Times New Roman" w:cs="Times New Roman"/>
+          <w:i/>
+          <w:sz w:val="28"/>
+          <w:szCs w:val="28"/>
+        </w:rPr>
+        <w:t>&gt;</w:t>
       </w:r>
       <w:r>
         <w:rPr>
@@ -1269,6 +1415,7 @@
         </w:rPr>
         <w:t xml:space="preserve"> word such that </w:t>
       </w:r>
+      <w:proofErr w:type="gramStart"/>
       <w:r>
         <w:rPr>
           <w:rFonts w:ascii="Times New Roman" w:hAnsi="Times New Roman" w:cs="Times New Roman"/>
@@ -1276,7 +1423,57 @@
           <w:sz w:val="28"/>
           <w:szCs w:val="28"/>
         </w:rPr>
-        <w:t>difference(&lt;CurrentWord&gt;, &lt;PreviousWord&gt;) = 1</w:t>
+        <w:t>difference(</w:t>
+      </w:r>
+      <w:proofErr w:type="gramEnd"/>
+      <w:r>
+        <w:rPr>
+          <w:rFonts w:ascii="Times New Roman" w:hAnsi="Times New Roman" w:cs="Times New Roman"/>
+          <w:i/>
+          <w:sz w:val="28"/>
+          <w:szCs w:val="28"/>
+        </w:rPr>
+        <w:t>&lt;</w:t>
+      </w:r>
+      <w:proofErr w:type="spellStart"/>
+      <w:r>
+        <w:rPr>
+          <w:rFonts w:ascii="Times New Roman" w:hAnsi="Times New Roman" w:cs="Times New Roman"/>
+          <w:i/>
+          <w:sz w:val="28"/>
+          <w:szCs w:val="28"/>
+        </w:rPr>
+        <w:t>CurrentWord</w:t>
+      </w:r>
+      <w:proofErr w:type="spellEnd"/>
+      <w:r>
+        <w:rPr>
+          <w:rFonts w:ascii="Times New Roman" w:hAnsi="Times New Roman" w:cs="Times New Roman"/>
+          <w:i/>
+          <w:sz w:val="28"/>
+          <w:szCs w:val="28"/>
+        </w:rPr>
+        <w:t>&gt;, &lt;</w:t>
+      </w:r>
+      <w:proofErr w:type="spellStart"/>
+      <w:r>
+        <w:rPr>
+          <w:rFonts w:ascii="Times New Roman" w:hAnsi="Times New Roman" w:cs="Times New Roman"/>
+          <w:i/>
+          <w:sz w:val="28"/>
+          <w:szCs w:val="28"/>
+        </w:rPr>
+        <w:t>PreviousWord</w:t>
+      </w:r>
+      <w:proofErr w:type="spellEnd"/>
+      <w:r>
+        <w:rPr>
+          <w:rFonts w:ascii="Times New Roman" w:hAnsi="Times New Roman" w:cs="Times New Roman"/>
+          <w:i/>
+          <w:sz w:val="28"/>
+          <w:szCs w:val="28"/>
+        </w:rPr>
+        <w:t>&gt;) = 1</w:t>
       </w:r>
       <w:r>
         <w:rPr>
@@ -1583,7 +1780,25 @@
           <w:sz w:val="28"/>
           <w:szCs w:val="28"/>
         </w:rPr>
-        <w:t>Source code of ElephantFromFly application is implemented on Java language.</w:t>
+        <w:t xml:space="preserve">Source code of </w:t>
+      </w:r>
+      <w:proofErr w:type="spellStart"/>
+      <w:r>
+        <w:rPr>
+          <w:rFonts w:ascii="Times New Roman" w:hAnsi="Times New Roman" w:cs="Times New Roman"/>
+          <w:sz w:val="28"/>
+          <w:szCs w:val="28"/>
+        </w:rPr>
+        <w:t>ElephantFromFly</w:t>
+      </w:r>
+      <w:proofErr w:type="spellEnd"/>
+      <w:r>
+        <w:rPr>
+          <w:rFonts w:ascii="Times New Roman" w:hAnsi="Times New Roman" w:cs="Times New Roman"/>
+          <w:sz w:val="28"/>
+          <w:szCs w:val="28"/>
+        </w:rPr>
+        <w:t xml:space="preserve"> application is implemented on Java language.</w:t>
       </w:r>
       <w:r>
         <w:rPr>
@@ -1660,13 +1875,41 @@
           <w:szCs w:val="28"/>
         </w:rPr>
       </w:pPr>
-      <w:r>
-        <w:rPr>
-          <w:rFonts w:ascii="Times New Roman" w:hAnsi="Times New Roman" w:cs="Times New Roman"/>
-          <w:sz w:val="28"/>
-          <w:szCs w:val="28"/>
-        </w:rPr>
-        <w:t>ElephantFromFly – contains application entry point – main() function.</w:t>
+      <w:proofErr w:type="spellStart"/>
+      <w:r>
+        <w:rPr>
+          <w:rFonts w:ascii="Times New Roman" w:hAnsi="Times New Roman" w:cs="Times New Roman"/>
+          <w:sz w:val="28"/>
+          <w:szCs w:val="28"/>
+        </w:rPr>
+        <w:t>ElephantFromFly</w:t>
+      </w:r>
+      <w:proofErr w:type="spellEnd"/>
+      <w:r>
+        <w:rPr>
+          <w:rFonts w:ascii="Times New Roman" w:hAnsi="Times New Roman" w:cs="Times New Roman"/>
+          <w:sz w:val="28"/>
+          <w:szCs w:val="28"/>
+        </w:rPr>
+        <w:t xml:space="preserve"> – contains application entry point – </w:t>
+      </w:r>
+      <w:proofErr w:type="gramStart"/>
+      <w:r>
+        <w:rPr>
+          <w:rFonts w:ascii="Times New Roman" w:hAnsi="Times New Roman" w:cs="Times New Roman"/>
+          <w:sz w:val="28"/>
+          <w:szCs w:val="28"/>
+        </w:rPr>
+        <w:t>main(</w:t>
+      </w:r>
+      <w:proofErr w:type="gramEnd"/>
+      <w:r>
+        <w:rPr>
+          <w:rFonts w:ascii="Times New Roman" w:hAnsi="Times New Roman" w:cs="Times New Roman"/>
+          <w:sz w:val="28"/>
+          <w:szCs w:val="28"/>
+        </w:rPr>
+        <w:t>) function.</w:t>
       </w:r>
       <w:r>
         <w:rPr>
@@ -1760,13 +2003,23 @@
           <w:szCs w:val="28"/>
         </w:rPr>
       </w:pPr>
-      <w:r>
-        <w:rPr>
-          <w:rFonts w:ascii="Times New Roman" w:hAnsi="Times New Roman" w:cs="Times New Roman"/>
-          <w:sz w:val="28"/>
-          <w:szCs w:val="28"/>
-        </w:rPr>
-        <w:t xml:space="preserve">InputWords – keeps start and end word of words chain. </w:t>
+      <w:proofErr w:type="spellStart"/>
+      <w:r>
+        <w:rPr>
+          <w:rFonts w:ascii="Times New Roman" w:hAnsi="Times New Roman" w:cs="Times New Roman"/>
+          <w:sz w:val="28"/>
+          <w:szCs w:val="28"/>
+        </w:rPr>
+        <w:t>InputWords</w:t>
+      </w:r>
+      <w:proofErr w:type="spellEnd"/>
+      <w:r>
+        <w:rPr>
+          <w:rFonts w:ascii="Times New Roman" w:hAnsi="Times New Roman" w:cs="Times New Roman"/>
+          <w:sz w:val="28"/>
+          <w:szCs w:val="28"/>
+        </w:rPr>
+        <w:t xml:space="preserve"> – keeps start and end word of words chain. </w:t>
       </w:r>
       <w:r>
         <w:rPr>
@@ -1814,13 +2067,23 @@
           <w:szCs w:val="28"/>
         </w:rPr>
       </w:pPr>
-      <w:r>
-        <w:rPr>
-          <w:rFonts w:ascii="Times New Roman" w:hAnsi="Times New Roman" w:cs="Times New Roman"/>
-          <w:sz w:val="28"/>
-          <w:szCs w:val="28"/>
-        </w:rPr>
-        <w:t xml:space="preserve">ListCursor&lt;T&gt; - template class used for iteration through List&lt;T&gt;. </w:t>
+      <w:proofErr w:type="spellStart"/>
+      <w:r>
+        <w:rPr>
+          <w:rFonts w:ascii="Times New Roman" w:hAnsi="Times New Roman" w:cs="Times New Roman"/>
+          <w:sz w:val="28"/>
+          <w:szCs w:val="28"/>
+        </w:rPr>
+        <w:t>ListCursor</w:t>
+      </w:r>
+      <w:proofErr w:type="spellEnd"/>
+      <w:r>
+        <w:rPr>
+          <w:rFonts w:ascii="Times New Roman" w:hAnsi="Times New Roman" w:cs="Times New Roman"/>
+          <w:sz w:val="28"/>
+          <w:szCs w:val="28"/>
+        </w:rPr>
+        <w:t xml:space="preserve">&lt;T&gt; - template class used for iteration through List&lt;T&gt;. </w:t>
       </w:r>
       <w:r>
         <w:rPr>
@@ -1860,13 +2123,23 @@
           <w:szCs w:val="28"/>
         </w:rPr>
       </w:pPr>
-      <w:r>
-        <w:rPr>
-          <w:rFonts w:ascii="Times New Roman" w:hAnsi="Times New Roman" w:cs="Times New Roman"/>
-          <w:sz w:val="28"/>
-          <w:szCs w:val="28"/>
-        </w:rPr>
-        <w:t>PuzzleException – keeps info about errors which can happen in program.</w:t>
+      <w:proofErr w:type="spellStart"/>
+      <w:r>
+        <w:rPr>
+          <w:rFonts w:ascii="Times New Roman" w:hAnsi="Times New Roman" w:cs="Times New Roman"/>
+          <w:sz w:val="28"/>
+          <w:szCs w:val="28"/>
+        </w:rPr>
+        <w:t>PuzzleException</w:t>
+      </w:r>
+      <w:proofErr w:type="spellEnd"/>
+      <w:r>
+        <w:rPr>
+          <w:rFonts w:ascii="Times New Roman" w:hAnsi="Times New Roman" w:cs="Times New Roman"/>
+          <w:sz w:val="28"/>
+          <w:szCs w:val="28"/>
+        </w:rPr>
+        <w:t xml:space="preserve"> – keeps info about errors which can happen in program.</w:t>
       </w:r>
     </w:p>
     <w:p>
@@ -1882,13 +2155,23 @@
           <w:szCs w:val="28"/>
         </w:rPr>
       </w:pPr>
-      <w:r>
-        <w:rPr>
-          <w:rFonts w:ascii="Times New Roman" w:hAnsi="Times New Roman" w:cs="Times New Roman"/>
-          <w:sz w:val="28"/>
-          <w:szCs w:val="28"/>
-        </w:rPr>
-        <w:t>TimeCounter – used for counting time since start of some moment.</w:t>
+      <w:proofErr w:type="spellStart"/>
+      <w:r>
+        <w:rPr>
+          <w:rFonts w:ascii="Times New Roman" w:hAnsi="Times New Roman" w:cs="Times New Roman"/>
+          <w:sz w:val="28"/>
+          <w:szCs w:val="28"/>
+        </w:rPr>
+        <w:t>TimeCounter</w:t>
+      </w:r>
+      <w:proofErr w:type="spellEnd"/>
+      <w:r>
+        <w:rPr>
+          <w:rFonts w:ascii="Times New Roman" w:hAnsi="Times New Roman" w:cs="Times New Roman"/>
+          <w:sz w:val="28"/>
+          <w:szCs w:val="28"/>
+        </w:rPr>
+        <w:t xml:space="preserve"> – used for counting time since start of some moment.</w:t>
       </w:r>
     </w:p>
     <w:p>
@@ -1966,13 +2249,23 @@
           <w:szCs w:val="28"/>
         </w:rPr>
       </w:pPr>
-      <w:r>
-        <w:rPr>
-          <w:rFonts w:ascii="Times New Roman" w:hAnsi="Times New Roman" w:cs="Times New Roman"/>
-          <w:sz w:val="28"/>
-          <w:szCs w:val="28"/>
-        </w:rPr>
-        <w:t>WordInfo – class used by words chain puzzle algorithm</w:t>
+      <w:proofErr w:type="spellStart"/>
+      <w:r>
+        <w:rPr>
+          <w:rFonts w:ascii="Times New Roman" w:hAnsi="Times New Roman" w:cs="Times New Roman"/>
+          <w:sz w:val="28"/>
+          <w:szCs w:val="28"/>
+        </w:rPr>
+        <w:t>WordInfo</w:t>
+      </w:r>
+      <w:proofErr w:type="spellEnd"/>
+      <w:r>
+        <w:rPr>
+          <w:rFonts w:ascii="Times New Roman" w:hAnsi="Times New Roman" w:cs="Times New Roman"/>
+          <w:sz w:val="28"/>
+          <w:szCs w:val="28"/>
+        </w:rPr>
+        <w:t xml:space="preserve"> – class used by words chain puzzle algorithm</w:t>
       </w:r>
       <w:r>
         <w:rPr>
@@ -1996,13 +2289,23 @@
           <w:szCs w:val="28"/>
         </w:rPr>
       </w:pPr>
-      <w:r>
-        <w:rPr>
-          <w:rFonts w:ascii="Times New Roman" w:hAnsi="Times New Roman" w:cs="Times New Roman"/>
-          <w:sz w:val="28"/>
-          <w:szCs w:val="28"/>
-        </w:rPr>
-        <w:t>WordsChainPuzzle - words chain puzzle algorithm. Looks for the shortest words chain from start word to end word using given vocabulary.</w:t>
+      <w:proofErr w:type="spellStart"/>
+      <w:r>
+        <w:rPr>
+          <w:rFonts w:ascii="Times New Roman" w:hAnsi="Times New Roman" w:cs="Times New Roman"/>
+          <w:sz w:val="28"/>
+          <w:szCs w:val="28"/>
+        </w:rPr>
+        <w:t>WordsChainPuzzle</w:t>
+      </w:r>
+      <w:proofErr w:type="spellEnd"/>
+      <w:r>
+        <w:rPr>
+          <w:rFonts w:ascii="Times New Roman" w:hAnsi="Times New Roman" w:cs="Times New Roman"/>
+          <w:sz w:val="28"/>
+          <w:szCs w:val="28"/>
+        </w:rPr>
+        <w:t xml:space="preserve"> - words chain puzzle algorithm. Looks for the shortest words chain from start word to end word using given vocabulary.</w:t>
       </w:r>
     </w:p>
     <w:p>
@@ -2075,8 +2378,26 @@
           <w:sz w:val="28"/>
           <w:szCs w:val="28"/>
         </w:rPr>
-        <w:t>Output execution time.</w:t>
-      </w:r>
+        <w:t>Implement</w:t>
+      </w:r>
+      <w:r>
+        <w:rPr>
+          <w:rFonts w:ascii="Times New Roman" w:hAnsi="Times New Roman" w:cs="Times New Roman"/>
+          <w:sz w:val="28"/>
+          <w:szCs w:val="28"/>
+        </w:rPr>
+        <w:t xml:space="preserve"> possibility to stop search by user</w:t>
+      </w:r>
+      <w:r>
+        <w:rPr>
+          <w:rFonts w:ascii="Times New Roman" w:hAnsi="Times New Roman" w:cs="Times New Roman"/>
+          <w:sz w:val="28"/>
+          <w:szCs w:val="28"/>
+        </w:rPr>
+        <w:t>.</w:t>
+      </w:r>
+      <w:bookmarkStart w:id="0" w:name="_GoBack"/>
+      <w:bookmarkEnd w:id="0"/>
     </w:p>
     <w:p>
       <w:pPr>
@@ -3586,7 +3907,7 @@
 </file>
 
 <file path=customXml/itemProps1.xml><?xml version="1.0" encoding="utf-8"?>
-<ds:datastoreItem xmlns:ds="http://schemas.openxmlformats.org/officeDocument/2006/customXml" ds:itemID="{3306C97F-328C-47D3-B07F-F40E8D9FBEEE}">
+<ds:datastoreItem xmlns:ds="http://schemas.openxmlformats.org/officeDocument/2006/customXml" ds:itemID="{91DA1D39-C59A-475F-A536-F8DC5481ED76}">
   <ds:schemaRefs>
     <ds:schemaRef ds:uri="http://schemas.openxmlformats.org/officeDocument/2006/bibliography"/>
   </ds:schemaRefs>

</xml_diff>